<commit_message>
added local variables for old and new build nos.
</commit_message>
<xml_diff>
--- a/docs/AudiDailyTaskAutomationTool Instructions.docx
+++ b/docs/AudiDailyTaskAutomationTool Instructions.docx
@@ -20,9 +20,9 @@
           <w:noProof/>
         </w:rPr>
         <w:drawing>
-          <wp:inline distT="0" distB="0" distL="0" distR="0" wp14:anchorId="255E15B1" wp14:editId="04203D7B">
-            <wp:extent cx="1692622" cy="661182"/>
-            <wp:effectExtent l="0" t="0" r="3175" b="5715"/>
+          <wp:inline distT="0" distB="0" distL="0" distR="0" wp14:anchorId="255E15B1" wp14:editId="2C43E419">
+            <wp:extent cx="3446265" cy="1346200"/>
+            <wp:effectExtent l="0" t="0" r="1905" b="6350"/>
             <wp:docPr id="1" name="Picture 1"/>
             <wp:cNvGraphicFramePr>
               <a:graphicFrameLocks xmlns:a="http://schemas.openxmlformats.org/drawingml/2006/main" noChangeAspect="1"/>
@@ -49,7 +49,7 @@
                   <pic:spPr>
                     <a:xfrm>
                       <a:off x="0" y="0"/>
-                      <a:ext cx="1893869" cy="739794"/>
+                      <a:ext cx="3879688" cy="1515506"/>
                     </a:xfrm>
                     <a:prstGeom prst="rect">
                       <a:avLst/>
@@ -67,22 +67,6 @@
     <w:bookmarkEnd w:id="2"/>
     <w:bookmarkEnd w:id="3"/>
     <w:bookmarkEnd w:id="4"/>
-    <w:p>
-      <w:pPr>
-        <w:pStyle w:val="Title"/>
-        <w:rPr>
-          <w:rFonts w:ascii="Arial" w:hAnsi="Arial" w:cs="Arial"/>
-        </w:rPr>
-      </w:pPr>
-    </w:p>
-    <w:p>
-      <w:pPr>
-        <w:pStyle w:val="Title"/>
-        <w:rPr>
-          <w:rFonts w:ascii="Arial" w:hAnsi="Arial" w:cs="Arial"/>
-        </w:rPr>
-      </w:pPr>
-    </w:p>
     <w:p>
       <w:pPr>
         <w:pStyle w:val="Title"/>
@@ -455,67 +439,7 @@
           <w:sz w:val="27"/>
           <w:szCs w:val="27"/>
         </w:rPr>
-        <w:t>“auto-</w:t>
-      </w:r>
-      <w:proofErr w:type="spellStart"/>
-      <w:r>
-        <w:rPr>
-          <w:rFonts w:ascii="Arial" w:hAnsi="Arial" w:cs="Arial"/>
-          <w:color w:val="222222"/>
-          <w:sz w:val="27"/>
-          <w:szCs w:val="27"/>
-        </w:rPr>
-        <w:t>ps</w:t>
-      </w:r>
-      <w:proofErr w:type="spellEnd"/>
-      <w:r>
-        <w:rPr>
-          <w:rFonts w:ascii="Arial" w:hAnsi="Arial" w:cs="Arial"/>
-          <w:color w:val="222222"/>
-          <w:sz w:val="27"/>
-          <w:szCs w:val="27"/>
-        </w:rPr>
-        <w:t>-</w:t>
-      </w:r>
-      <w:proofErr w:type="spellStart"/>
-      <w:r>
-        <w:rPr>
-          <w:rFonts w:ascii="Arial" w:hAnsi="Arial" w:cs="Arial"/>
-          <w:color w:val="222222"/>
-          <w:sz w:val="27"/>
-          <w:szCs w:val="27"/>
-        </w:rPr>
-        <w:t>na_qa</w:t>
-      </w:r>
-      <w:proofErr w:type="spellEnd"/>
-      <w:r>
-        <w:rPr>
-          <w:rFonts w:ascii="Arial" w:hAnsi="Arial" w:cs="Arial"/>
-          <w:color w:val="222222"/>
-          <w:sz w:val="27"/>
-          <w:szCs w:val="27"/>
-        </w:rPr>
-        <w:t>\</w:t>
-      </w:r>
-      <w:proofErr w:type="spellStart"/>
-      <w:r>
-        <w:rPr>
-          <w:rFonts w:ascii="Arial" w:hAnsi="Arial" w:cs="Arial"/>
-          <w:color w:val="222222"/>
-          <w:sz w:val="27"/>
-          <w:szCs w:val="27"/>
-        </w:rPr>
-        <w:t>Test_Selenium_Audi</w:t>
-      </w:r>
-      <w:proofErr w:type="spellEnd"/>
-      <w:r>
-        <w:rPr>
-          <w:rFonts w:ascii="Arial" w:hAnsi="Arial" w:cs="Arial"/>
-          <w:color w:val="222222"/>
-          <w:sz w:val="27"/>
-          <w:szCs w:val="27"/>
-        </w:rPr>
-        <w:t xml:space="preserve">” </w:t>
+        <w:t xml:space="preserve">“auto-ps-na_qa\Test_Selenium_Audi” </w:t>
       </w:r>
       <w:r>
         <w:rPr>
@@ -941,8 +865,6 @@
           <w:szCs w:val="27"/>
         </w:rPr>
       </w:pPr>
-      <w:bookmarkStart w:id="5" w:name="_GoBack"/>
-      <w:bookmarkEnd w:id="5"/>
       <w:r>
         <w:rPr>
           <w:rFonts w:ascii="Arial" w:hAnsi="Arial" w:cs="Arial"/>
@@ -951,9 +873,17 @@
           <w:szCs w:val="27"/>
           <w:shd w:val="clear" w:color="auto" w:fill="FFFFFF"/>
         </w:rPr>
-        <w:t>Click on /</w:t>
-      </w:r>
-      <w:proofErr w:type="spellStart"/>
+        <w:t>Click on /src directory </w:t>
+      </w:r>
+      <w:r>
+        <w:rPr>
+          <w:rFonts w:ascii="Arial" w:eastAsia="Times New Roman" w:hAnsi="Arial" w:cs="Arial"/>
+          <w:color w:val="222222"/>
+          <w:sz w:val="27"/>
+          <w:szCs w:val="27"/>
+        </w:rPr>
+        <w:t>(</w:t>
+      </w:r>
       <w:r>
         <w:rPr>
           <w:rFonts w:ascii="Arial" w:hAnsi="Arial" w:cs="Arial"/>
@@ -962,71 +892,7 @@
           <w:szCs w:val="27"/>
           <w:shd w:val="clear" w:color="auto" w:fill="FFFFFF"/>
         </w:rPr>
-        <w:t>src</w:t>
-      </w:r>
-      <w:proofErr w:type="spellEnd"/>
-      <w:r>
-        <w:rPr>
-          <w:rFonts w:ascii="Arial" w:hAnsi="Arial" w:cs="Arial"/>
-          <w:color w:val="222222"/>
-          <w:sz w:val="27"/>
-          <w:szCs w:val="27"/>
-          <w:shd w:val="clear" w:color="auto" w:fill="FFFFFF"/>
-        </w:rPr>
-        <w:t xml:space="preserve"> directory </w:t>
-      </w:r>
-      <w:r>
-        <w:rPr>
-          <w:rFonts w:ascii="Arial" w:eastAsia="Times New Roman" w:hAnsi="Arial" w:cs="Arial"/>
-          <w:color w:val="222222"/>
-          <w:sz w:val="27"/>
-          <w:szCs w:val="27"/>
-        </w:rPr>
-        <w:t>(</w:t>
-      </w:r>
-      <w:proofErr w:type="spellStart"/>
-      <w:r>
-        <w:rPr>
-          <w:rFonts w:ascii="Arial" w:hAnsi="Arial" w:cs="Arial"/>
-          <w:color w:val="222222"/>
-          <w:sz w:val="27"/>
-          <w:szCs w:val="27"/>
-          <w:shd w:val="clear" w:color="auto" w:fill="FFFFFF"/>
-        </w:rPr>
-        <w:t>src</w:t>
-      </w:r>
-      <w:proofErr w:type="spellEnd"/>
-      <w:r>
-        <w:rPr>
-          <w:rFonts w:ascii="Arial" w:hAnsi="Arial" w:cs="Arial"/>
-          <w:color w:val="222222"/>
-          <w:sz w:val="27"/>
-          <w:szCs w:val="27"/>
-          <w:shd w:val="clear" w:color="auto" w:fill="FFFFFF"/>
-        </w:rPr>
-        <w:t>/com/</w:t>
-      </w:r>
-      <w:proofErr w:type="spellStart"/>
-      <w:r>
-        <w:rPr>
-          <w:rFonts w:ascii="Arial" w:hAnsi="Arial" w:cs="Arial"/>
-          <w:color w:val="222222"/>
-          <w:sz w:val="27"/>
-          <w:szCs w:val="27"/>
-          <w:shd w:val="clear" w:color="auto" w:fill="FFFFFF"/>
-        </w:rPr>
-        <w:t>selenium_for_audi</w:t>
-      </w:r>
-      <w:proofErr w:type="spellEnd"/>
-      <w:r>
-        <w:rPr>
-          <w:rFonts w:ascii="Arial" w:hAnsi="Arial" w:cs="Arial"/>
-          <w:color w:val="222222"/>
-          <w:sz w:val="27"/>
-          <w:szCs w:val="27"/>
-          <w:shd w:val="clear" w:color="auto" w:fill="FFFFFF"/>
-        </w:rPr>
-        <w:t>/MIB3_VW_ICAS3_Cloud.java</w:t>
+        <w:t>src/com/selenium_for_audi/MIB3_VW_ICAS3_Cloud.java</w:t>
       </w:r>
       <w:r>
         <w:rPr>
@@ -2452,35 +2318,33 @@
         <w:rPr>
           <w:rFonts w:ascii="Arial" w:hAnsi="Arial" w:cs="Arial"/>
         </w:rPr>
-        <w:t>Open class “</w:t>
-      </w:r>
-      <w:proofErr w:type="spellStart"/>
-      <w:r>
-        <w:rPr>
-          <w:rFonts w:ascii="Arial" w:hAnsi="Arial" w:cs="Arial"/>
-        </w:rPr>
-        <w:t>src</w:t>
-      </w:r>
-      <w:proofErr w:type="spellEnd"/>
-      <w:r>
-        <w:rPr>
-          <w:rFonts w:ascii="Arial" w:hAnsi="Arial" w:cs="Arial"/>
-        </w:rPr>
-        <w:t>/com/</w:t>
-      </w:r>
-      <w:proofErr w:type="spellStart"/>
-      <w:r>
-        <w:rPr>
-          <w:rFonts w:ascii="Arial" w:hAnsi="Arial" w:cs="Arial"/>
-        </w:rPr>
-        <w:t>selenium_for_audi</w:t>
-      </w:r>
-      <w:proofErr w:type="spellEnd"/>
-      <w:r>
-        <w:rPr>
-          <w:rFonts w:ascii="Arial" w:hAnsi="Arial" w:cs="Arial"/>
-        </w:rPr>
-        <w:t>/MIB3_VW_ICAS3_Cloud.java”</w:t>
+        <w:t>Open class “src/com/selenium_for_audi/MIB3_VW_ICAS3_Cloud.java”</w:t>
+      </w:r>
+    </w:p>
+    <w:p>
+      <w:pPr>
+        <w:pStyle w:val="ListParagraph"/>
+        <w:numPr>
+          <w:ilvl w:val="0"/>
+          <w:numId w:val="21"/>
+        </w:numPr>
+        <w:rPr>
+          <w:rFonts w:ascii="Arial" w:hAnsi="Arial" w:cs="Arial"/>
+        </w:rPr>
+      </w:pPr>
+      <w:r>
+        <w:rPr>
+          <w:rFonts w:ascii="Arial" w:hAnsi="Arial" w:cs="Arial"/>
+        </w:rPr>
+        <w:t>Enter oldBuildNo and newBuildNo values for respective</w:t>
+      </w:r>
+      <w:bookmarkStart w:id="5" w:name="_GoBack"/>
+      <w:bookmarkEnd w:id="5"/>
+      <w:r>
+        <w:rPr>
+          <w:rFonts w:ascii="Arial" w:hAnsi="Arial" w:cs="Arial"/>
+        </w:rPr>
+        <w:t xml:space="preserve"> variables</w:t>
       </w:r>
     </w:p>
     <w:p>
@@ -2726,19 +2590,7 @@
           <w:rFonts w:ascii="Arial" w:hAnsi="Arial" w:cs="Arial"/>
         </w:rPr>
         <w:lastRenderedPageBreak/>
-        <w:t xml:space="preserve">Follow the above steps for each server by uncommenting the code </w:t>
-      </w:r>
-      <w:r>
-        <w:rPr>
-          <w:rFonts w:ascii="Arial" w:hAnsi="Arial" w:cs="Arial"/>
-        </w:rPr>
-        <w:t>under each server</w:t>
-      </w:r>
-      <w:r>
-        <w:rPr>
-          <w:rFonts w:ascii="Arial" w:hAnsi="Arial" w:cs="Arial"/>
-        </w:rPr>
-        <w:t xml:space="preserve"> heading at end of class file</w:t>
+        <w:t>Follow the above steps for each server by uncommenting the code under each server heading at end of class file</w:t>
       </w:r>
       <w:r>
         <w:rPr>
@@ -2781,14 +2633,7 @@
           <w:rFonts w:ascii="Arial" w:hAnsi="Arial" w:cs="Arial"/>
           <w:highlight w:val="yellow"/>
         </w:rPr>
-        <w:t>MIB3_VW_37W_Cloud</w:t>
-      </w:r>
-      <w:r>
-        <w:rPr>
-          <w:rFonts w:ascii="Arial" w:hAnsi="Arial" w:cs="Arial"/>
-          <w:highlight w:val="yellow"/>
-        </w:rPr>
-        <w:t>.java</w:t>
+        <w:t>MIB3_VW_37W_Cloud.java</w:t>
       </w:r>
       <w:r>
         <w:rPr>
@@ -2822,13 +2667,7 @@
         <w:rPr>
           <w:rFonts w:ascii="Arial" w:hAnsi="Arial" w:cs="Arial"/>
         </w:rPr>
-        <w:t>,</w:t>
-      </w:r>
-      <w:r>
-        <w:rPr>
-          <w:rFonts w:ascii="Arial" w:hAnsi="Arial" w:cs="Arial"/>
-        </w:rPr>
-        <w:t> </w:t>
+        <w:t>, </w:t>
       </w:r>
       <w:hyperlink r:id="rId30" w:history="1">
         <w:r>
@@ -2856,13 +2695,7 @@
         <w:rPr>
           <w:rFonts w:ascii="Arial" w:hAnsi="Arial" w:cs="Arial"/>
         </w:rPr>
-        <w:t>,</w:t>
-      </w:r>
-      <w:r>
-        <w:rPr>
-          <w:rFonts w:ascii="Arial" w:hAnsi="Arial" w:cs="Arial"/>
-        </w:rPr>
-        <w:t> </w:t>
+        <w:t>, </w:t>
       </w:r>
       <w:hyperlink r:id="rId32" w:history="1">
         <w:r>
@@ -2876,13 +2709,7 @@
         <w:rPr>
           <w:rFonts w:ascii="Arial" w:hAnsi="Arial" w:cs="Arial"/>
         </w:rPr>
-        <w:t>,</w:t>
-      </w:r>
-      <w:r>
-        <w:rPr>
-          <w:rFonts w:ascii="Arial" w:hAnsi="Arial" w:cs="Arial"/>
-        </w:rPr>
-        <w:t> </w:t>
+        <w:t>, </w:t>
       </w:r>
       <w:hyperlink r:id="rId33" w:history="1">
         <w:r>
@@ -3176,7 +3003,37 @@
         <w:rPr>
           <w:rFonts w:ascii="Arial" w:hAnsi="Arial" w:cs="Arial"/>
         </w:rPr>
-        <w:t>Comparison of timing between manual and automation</w:t>
+        <w:t xml:space="preserve">performance </w:t>
+      </w:r>
+      <w:r>
+        <w:rPr>
+          <w:rFonts w:ascii="Arial" w:hAnsi="Arial" w:cs="Arial"/>
+        </w:rPr>
+        <w:t>Comparison</w:t>
+      </w:r>
+      <w:r>
+        <w:rPr>
+          <w:rFonts w:ascii="Arial" w:hAnsi="Arial" w:cs="Arial"/>
+        </w:rPr>
+        <w:t>:</w:t>
+      </w:r>
+      <w:r>
+        <w:rPr>
+          <w:rFonts w:ascii="Arial" w:hAnsi="Arial" w:cs="Arial"/>
+        </w:rPr>
+        <w:t xml:space="preserve"> manual </w:t>
+      </w:r>
+      <w:r>
+        <w:rPr>
+          <w:rFonts w:ascii="Arial" w:hAnsi="Arial" w:cs="Arial"/>
+        </w:rPr>
+        <w:t>vs.</w:t>
+      </w:r>
+      <w:r>
+        <w:rPr>
+          <w:rFonts w:ascii="Arial" w:hAnsi="Arial" w:cs="Arial"/>
+        </w:rPr>
+        <w:t xml:space="preserve"> automation</w:t>
       </w:r>
     </w:p>
     <w:p>
@@ -3331,31 +3188,7 @@
           <w:highlight w:val="red"/>
           <w:shd w:val="clear" w:color="auto" w:fill="FFFFFF"/>
         </w:rPr>
-        <w:t xml:space="preserve">11 * 12 * 40 = 1 </w:t>
-      </w:r>
-      <w:proofErr w:type="spellStart"/>
-      <w:r>
-        <w:rPr>
-          <w:rFonts w:ascii="Arial" w:hAnsi="Arial" w:cs="Arial"/>
-          <w:color w:val="222222"/>
-          <w:sz w:val="20"/>
-          <w:szCs w:val="20"/>
-          <w:highlight w:val="red"/>
-          <w:shd w:val="clear" w:color="auto" w:fill="FFFFFF"/>
-        </w:rPr>
-        <w:t>hr</w:t>
-      </w:r>
-      <w:proofErr w:type="spellEnd"/>
-      <w:r>
-        <w:rPr>
-          <w:rFonts w:ascii="Arial" w:hAnsi="Arial" w:cs="Arial"/>
-          <w:color w:val="222222"/>
-          <w:sz w:val="20"/>
-          <w:szCs w:val="20"/>
-          <w:highlight w:val="red"/>
-          <w:shd w:val="clear" w:color="auto" w:fill="FFFFFF"/>
-        </w:rPr>
-        <w:t xml:space="preserve"> 46 mins</w:t>
+        <w:t>11 * 12 * 40 = 1 hr 46 mins</w:t>
       </w:r>
       <w:r>
         <w:rPr>
@@ -6808,7 +6641,7 @@
 </file>
 
 <file path=customXml/itemProps1.xml><?xml version="1.0" encoding="utf-8"?>
-<ds:datastoreItem xmlns:ds="http://schemas.openxmlformats.org/officeDocument/2006/customXml" ds:itemID="{FBE88ADE-0075-4EB7-AAF7-62C709BFE58E}">
+<ds:datastoreItem xmlns:ds="http://schemas.openxmlformats.org/officeDocument/2006/customXml" ds:itemID="{A58B7376-FD39-4D75-8B7F-381E822CCF7F}">
   <ds:schemaRefs>
     <ds:schemaRef ds:uri="http://schemas.openxmlformats.org/officeDocument/2006/bibliography"/>
   </ds:schemaRefs>

</xml_diff>